<commit_message>
Se realizan ajustes en los formularios
</commit_message>
<xml_diff>
--- a/Documentacion/Prueba de desarrollo 3 - TEORICA.docx
+++ b/Documentacion/Prueba de desarrollo 3 - TEORICA.docx
@@ -1716,6 +1716,7 @@
       <w:pPr>
         <w:pStyle w:val="8"/>
         <w:numPr>
+          <w:ilvl w:val="0"/>
           <w:numId w:val="0"/>
         </w:numPr>
         <w:tabs>
@@ -1732,122 +1733,348 @@
           <w:lang w:val="en-US"/>
         </w:rPr>
       </w:pPr>
+    </w:p>
+    <w:p>
+      <w:pPr>
+        <w:pStyle w:val="8"/>
+        <w:numPr>
+          <w:ilvl w:val="0"/>
+          <w:numId w:val="0"/>
+        </w:numPr>
+        <w:spacing w:after="0" w:line="240" w:lineRule="auto"/>
+        <w:jc w:val="both"/>
+        <w:rPr>
+          <w:rFonts w:hint="default" w:ascii="Arial" w:hAnsi="Arial" w:cs="Arial"/>
+          <w:sz w:val="24"/>
+          <w:szCs w:val="24"/>
+          <w:lang w:val="es-CO"/>
+        </w:rPr>
+      </w:pPr>
+    </w:p>
+    <w:p>
+      <w:pPr>
+        <w:pStyle w:val="8"/>
+        <w:numPr>
+          <w:ilvl w:val="0"/>
+          <w:numId w:val="0"/>
+        </w:numPr>
+        <w:spacing w:after="0" w:line="240" w:lineRule="auto"/>
+        <w:jc w:val="both"/>
+        <w:rPr>
+          <w:rFonts w:hint="default" w:ascii="Arial" w:hAnsi="Arial" w:cs="Arial"/>
+          <w:sz w:val="24"/>
+          <w:szCs w:val="24"/>
+          <w:lang w:val="es-CO"/>
+        </w:rPr>
+      </w:pPr>
+    </w:p>
+    <w:p>
+      <w:pPr>
+        <w:pStyle w:val="8"/>
+      </w:pPr>
+    </w:p>
+    <w:p>
+      <w:pPr>
+        <w:pStyle w:val="8"/>
+        <w:rPr>
+          <w:rFonts w:ascii="Arial" w:hAnsi="Arial" w:cs="Arial"/>
+          <w:sz w:val="24"/>
+          <w:szCs w:val="24"/>
+          <w:u w:val="single"/>
+        </w:rPr>
+      </w:pPr>
+      <w:r>
+        <w:rPr>
+          <w:rFonts w:ascii="Arial" w:hAnsi="Arial" w:cs="Arial"/>
+          <w:sz w:val="24"/>
+          <w:szCs w:val="24"/>
+          <w:u w:val="single"/>
+        </w:rPr>
+        <w:t>Lógica</w:t>
+      </w:r>
+    </w:p>
+    <w:p>
+      <w:pPr>
+        <w:pStyle w:val="9"/>
+        <w:numPr>
+          <w:ilvl w:val="0"/>
+          <w:numId w:val="1"/>
+        </w:numPr>
+        <w:jc w:val="both"/>
+        <w:rPr>
+          <w:rFonts w:ascii="Arial" w:hAnsi="Arial" w:cs="Arial"/>
+          <w:sz w:val="24"/>
+          <w:szCs w:val="24"/>
+        </w:rPr>
+      </w:pPr>
+      <w:r>
+        <w:rPr>
+          <w:rFonts w:ascii="Arial" w:hAnsi="Arial" w:cs="Arial"/>
+          <w:sz w:val="24"/>
+          <w:szCs w:val="24"/>
+        </w:rPr>
+        <w:t>Utilizando pseudocódigo o (lenguaje de su preferencia) imprima los valores que contiene en sus diagonales una matriz de n x n.</w:t>
+      </w:r>
+    </w:p>
+    <w:p>
+      <w:pPr>
+        <w:rPr>
+          <w:rFonts w:hint="default" w:ascii="Arial" w:hAnsi="Arial" w:cs="Arial"/>
+          <w:sz w:val="24"/>
+          <w:szCs w:val="24"/>
+          <w:lang w:val="es-CO"/>
+        </w:rPr>
+      </w:pPr>
+      <w:r>
+        <w:rPr>
+          <w:rFonts w:hint="default" w:ascii="Arial" w:hAnsi="Arial" w:cs="Arial"/>
+          <w:sz w:val="24"/>
+          <w:szCs w:val="24"/>
+          <w:lang w:val="es-CO"/>
+        </w:rPr>
+        <w:t>Rta: el punto se desarrollo en una aplicación de consola en c#</w:t>
+      </w:r>
+    </w:p>
+    <w:p>
+      <w:r>
+        <w:drawing>
+          <wp:inline distT="0" distB="0" distL="114300" distR="114300">
+            <wp:extent cx="5601970" cy="7247890"/>
+            <wp:effectExtent l="0" t="0" r="17780" b="10160"/>
+            <wp:docPr id="4" name="Picture 2"/>
+            <wp:cNvGraphicFramePr>
+              <a:graphicFrameLocks xmlns:a="http://schemas.openxmlformats.org/drawingml/2006/main" noChangeAspect="1"/>
+            </wp:cNvGraphicFramePr>
+            <a:graphic xmlns:a="http://schemas.openxmlformats.org/drawingml/2006/main">
+              <a:graphicData uri="http://schemas.openxmlformats.org/drawingml/2006/picture">
+                <pic:pic xmlns:pic="http://schemas.openxmlformats.org/drawingml/2006/picture">
+                  <pic:nvPicPr>
+                    <pic:cNvPr id="4" name="Picture 2"/>
+                    <pic:cNvPicPr>
+                      <a:picLocks noChangeAspect="1"/>
+                    </pic:cNvPicPr>
+                  </pic:nvPicPr>
+                  <pic:blipFill>
+                    <a:blip r:embed="rId6"/>
+                    <a:stretch>
+                      <a:fillRect/>
+                    </a:stretch>
+                  </pic:blipFill>
+                  <pic:spPr>
+                    <a:xfrm>
+                      <a:off x="0" y="0"/>
+                      <a:ext cx="5601970" cy="7247890"/>
+                    </a:xfrm>
+                    <a:prstGeom prst="rect">
+                      <a:avLst/>
+                    </a:prstGeom>
+                    <a:noFill/>
+                    <a:ln>
+                      <a:noFill/>
+                    </a:ln>
+                  </pic:spPr>
+                </pic:pic>
+              </a:graphicData>
+            </a:graphic>
+          </wp:inline>
+        </w:drawing>
+      </w:r>
+    </w:p>
+    <w:p>
+      <w:r>
+        <w:drawing>
+          <wp:inline distT="0" distB="0" distL="114300" distR="114300">
+            <wp:extent cx="5818505" cy="5266690"/>
+            <wp:effectExtent l="0" t="0" r="10795" b="10160"/>
+            <wp:docPr id="5" name="Picture 3"/>
+            <wp:cNvGraphicFramePr>
+              <a:graphicFrameLocks xmlns:a="http://schemas.openxmlformats.org/drawingml/2006/main" noChangeAspect="1"/>
+            </wp:cNvGraphicFramePr>
+            <a:graphic xmlns:a="http://schemas.openxmlformats.org/drawingml/2006/main">
+              <a:graphicData uri="http://schemas.openxmlformats.org/drawingml/2006/picture">
+                <pic:pic xmlns:pic="http://schemas.openxmlformats.org/drawingml/2006/picture">
+                  <pic:nvPicPr>
+                    <pic:cNvPr id="5" name="Picture 3"/>
+                    <pic:cNvPicPr>
+                      <a:picLocks noChangeAspect="1"/>
+                    </pic:cNvPicPr>
+                  </pic:nvPicPr>
+                  <pic:blipFill>
+                    <a:blip r:embed="rId7"/>
+                    <a:stretch>
+                      <a:fillRect/>
+                    </a:stretch>
+                  </pic:blipFill>
+                  <pic:spPr>
+                    <a:xfrm>
+                      <a:off x="0" y="0"/>
+                      <a:ext cx="5818505" cy="5266690"/>
+                    </a:xfrm>
+                    <a:prstGeom prst="rect">
+                      <a:avLst/>
+                    </a:prstGeom>
+                    <a:noFill/>
+                    <a:ln>
+                      <a:noFill/>
+                    </a:ln>
+                  </pic:spPr>
+                </pic:pic>
+              </a:graphicData>
+            </a:graphic>
+          </wp:inline>
+        </w:drawing>
+      </w:r>
+    </w:p>
+    <w:p>
+      <w:pPr>
+        <w:rPr>
+          <w:rFonts w:hint="default"/>
+          <w:lang w:val="es-CO"/>
+        </w:rPr>
+      </w:pPr>
+      <w:r>
+        <w:rPr>
+          <w:rFonts w:hint="default"/>
+          <w:lang w:val="es-CO"/>
+        </w:rPr>
+        <w:t>Al ejecutar el programa me solicita que ingrese la dimension de nxn y luego me solicita que vaya ingresando cada uno de los valores correspondientes:</w:t>
+      </w:r>
+    </w:p>
+    <w:p>
+      <w:r>
+        <w:drawing>
+          <wp:inline distT="0" distB="0" distL="114300" distR="114300">
+            <wp:extent cx="3710305" cy="2500630"/>
+            <wp:effectExtent l="0" t="0" r="4445" b="13970"/>
+            <wp:docPr id="6" name="Picture 4"/>
+            <wp:cNvGraphicFramePr>
+              <a:graphicFrameLocks xmlns:a="http://schemas.openxmlformats.org/drawingml/2006/main" noChangeAspect="1"/>
+            </wp:cNvGraphicFramePr>
+            <a:graphic xmlns:a="http://schemas.openxmlformats.org/drawingml/2006/main">
+              <a:graphicData uri="http://schemas.openxmlformats.org/drawingml/2006/picture">
+                <pic:pic xmlns:pic="http://schemas.openxmlformats.org/drawingml/2006/picture">
+                  <pic:nvPicPr>
+                    <pic:cNvPr id="6" name="Picture 4"/>
+                    <pic:cNvPicPr>
+                      <a:picLocks noChangeAspect="1"/>
+                    </pic:cNvPicPr>
+                  </pic:nvPicPr>
+                  <pic:blipFill>
+                    <a:blip r:embed="rId8"/>
+                    <a:stretch>
+                      <a:fillRect/>
+                    </a:stretch>
+                  </pic:blipFill>
+                  <pic:spPr>
+                    <a:xfrm>
+                      <a:off x="0" y="0"/>
+                      <a:ext cx="3710305" cy="2500630"/>
+                    </a:xfrm>
+                    <a:prstGeom prst="rect">
+                      <a:avLst/>
+                    </a:prstGeom>
+                    <a:noFill/>
+                    <a:ln>
+                      <a:noFill/>
+                    </a:ln>
+                  </pic:spPr>
+                </pic:pic>
+              </a:graphicData>
+            </a:graphic>
+          </wp:inline>
+        </w:drawing>
+      </w:r>
+    </w:p>
+    <w:p>
+      <w:pPr>
+        <w:rPr>
+          <w:rFonts w:hint="default"/>
+          <w:lang w:val="es-CO"/>
+        </w:rPr>
+      </w:pPr>
+      <w:r>
+        <w:rPr>
+          <w:rFonts w:hint="default"/>
+          <w:lang w:val="es-CO"/>
+        </w:rPr>
+        <w:t>Al finalizar el ingreso de los valores de la matriz, imprime los valores de la matriz final y a continuación los valores imprime en un color diferente los valores en diagonal:</w:t>
+      </w:r>
+    </w:p>
+    <w:p>
+      <w:pPr>
+        <w:rPr>
+          <w:rFonts w:hint="default"/>
+          <w:lang w:val="es-CO"/>
+        </w:rPr>
+      </w:pPr>
+      <w:r>
+        <w:drawing>
+          <wp:inline distT="0" distB="0" distL="114300" distR="114300">
+            <wp:extent cx="5821680" cy="7440930"/>
+            <wp:effectExtent l="0" t="0" r="7620" b="7620"/>
+            <wp:docPr id="8" name="Picture 6"/>
+            <wp:cNvGraphicFramePr>
+              <a:graphicFrameLocks xmlns:a="http://schemas.openxmlformats.org/drawingml/2006/main" noChangeAspect="1"/>
+            </wp:cNvGraphicFramePr>
+            <a:graphic xmlns:a="http://schemas.openxmlformats.org/drawingml/2006/main">
+              <a:graphicData uri="http://schemas.openxmlformats.org/drawingml/2006/picture">
+                <pic:pic xmlns:pic="http://schemas.openxmlformats.org/drawingml/2006/picture">
+                  <pic:nvPicPr>
+                    <pic:cNvPr id="8" name="Picture 6"/>
+                    <pic:cNvPicPr>
+                      <a:picLocks noChangeAspect="1"/>
+                    </pic:cNvPicPr>
+                  </pic:nvPicPr>
+                  <pic:blipFill>
+                    <a:blip r:embed="rId9"/>
+                    <a:stretch>
+                      <a:fillRect/>
+                    </a:stretch>
+                  </pic:blipFill>
+                  <pic:spPr>
+                    <a:xfrm>
+                      <a:off x="0" y="0"/>
+                      <a:ext cx="5821680" cy="7440930"/>
+                    </a:xfrm>
+                    <a:prstGeom prst="rect">
+                      <a:avLst/>
+                    </a:prstGeom>
+                    <a:noFill/>
+                    <a:ln>
+                      <a:noFill/>
+                    </a:ln>
+                  </pic:spPr>
+                </pic:pic>
+              </a:graphicData>
+            </a:graphic>
+          </wp:inline>
+        </w:drawing>
+      </w:r>
+    </w:p>
+    <w:p>
+      <w:pPr>
+        <w:rPr>
+          <w:rFonts w:hint="default"/>
+          <w:lang w:val="es-CO"/>
+        </w:rPr>
+      </w:pPr>
+    </w:p>
+    <w:p>
+      <w:pPr>
+        <w:pStyle w:val="9"/>
+        <w:numPr>
+          <w:ilvl w:val="0"/>
+          <w:numId w:val="1"/>
+        </w:numPr>
+        <w:jc w:val="both"/>
+        <w:rPr>
+          <w:rFonts w:ascii="Arial" w:hAnsi="Arial" w:cs="Arial"/>
+          <w:sz w:val="24"/>
+          <w:szCs w:val="24"/>
+        </w:rPr>
+      </w:pPr>
       <w:bookmarkStart w:id="1" w:name="_GoBack"/>
       <w:bookmarkEnd w:id="1"/>
-    </w:p>
-    <w:p>
-      <w:pPr>
-        <w:pStyle w:val="8"/>
-        <w:numPr>
-          <w:ilvl w:val="0"/>
-          <w:numId w:val="0"/>
-        </w:numPr>
-        <w:spacing w:after="0" w:line="240" w:lineRule="auto"/>
-        <w:jc w:val="both"/>
-        <w:rPr>
-          <w:rFonts w:hint="default" w:ascii="Arial" w:hAnsi="Arial" w:cs="Arial"/>
-          <w:sz w:val="24"/>
-          <w:szCs w:val="24"/>
-          <w:lang w:val="es-CO"/>
-        </w:rPr>
-      </w:pPr>
-    </w:p>
-    <w:p>
-      <w:pPr>
-        <w:pStyle w:val="8"/>
-        <w:numPr>
-          <w:ilvl w:val="0"/>
-          <w:numId w:val="0"/>
-        </w:numPr>
-        <w:spacing w:after="0" w:line="240" w:lineRule="auto"/>
-        <w:jc w:val="both"/>
-        <w:rPr>
-          <w:rFonts w:hint="default" w:ascii="Arial" w:hAnsi="Arial" w:cs="Arial"/>
-          <w:sz w:val="24"/>
-          <w:szCs w:val="24"/>
-          <w:lang w:val="es-CO"/>
-        </w:rPr>
-      </w:pPr>
-    </w:p>
-    <w:p>
-      <w:pPr>
-        <w:pStyle w:val="8"/>
-      </w:pPr>
-    </w:p>
-    <w:p>
-      <w:pPr>
-        <w:pStyle w:val="8"/>
-        <w:rPr>
-          <w:rFonts w:ascii="Arial" w:hAnsi="Arial" w:cs="Arial"/>
-          <w:sz w:val="24"/>
-          <w:szCs w:val="24"/>
-          <w:u w:val="single"/>
-        </w:rPr>
-      </w:pPr>
-      <w:r>
-        <w:rPr>
-          <w:rFonts w:ascii="Arial" w:hAnsi="Arial" w:cs="Arial"/>
-          <w:sz w:val="24"/>
-          <w:szCs w:val="24"/>
-          <w:u w:val="single"/>
-        </w:rPr>
-        <w:t>Lógica</w:t>
-      </w:r>
-    </w:p>
-    <w:p>
-      <w:pPr>
-        <w:pStyle w:val="9"/>
-        <w:numPr>
-          <w:ilvl w:val="0"/>
-          <w:numId w:val="1"/>
-        </w:numPr>
-        <w:jc w:val="both"/>
-        <w:rPr>
-          <w:rFonts w:ascii="Arial" w:hAnsi="Arial" w:cs="Arial"/>
-          <w:sz w:val="24"/>
-          <w:szCs w:val="24"/>
-        </w:rPr>
-      </w:pPr>
-      <w:r>
-        <w:rPr>
-          <w:rFonts w:ascii="Arial" w:hAnsi="Arial" w:cs="Arial"/>
-          <w:sz w:val="24"/>
-          <w:szCs w:val="24"/>
-        </w:rPr>
-        <w:t>Utilizando pseudocódigo o (lenguaje de su preferencia) imprima los valores que contiene en sus diagonales una matriz de n x n.</w:t>
-      </w:r>
-    </w:p>
-    <w:p>
-      <w:pPr>
-        <w:rPr>
-          <w:rFonts w:ascii="Arial" w:hAnsi="Arial" w:cs="Arial"/>
-          <w:sz w:val="24"/>
-          <w:szCs w:val="24"/>
-        </w:rPr>
-      </w:pPr>
-      <w:r>
-        <w:rPr>
-          <w:rFonts w:ascii="Arial" w:hAnsi="Arial" w:cs="Arial"/>
-          <w:sz w:val="24"/>
-          <w:szCs w:val="24"/>
-        </w:rPr>
-        <w:br w:type="page"/>
-      </w:r>
-    </w:p>
-    <w:p>
-      <w:pPr>
-        <w:pStyle w:val="9"/>
-        <w:numPr>
-          <w:ilvl w:val="0"/>
-          <w:numId w:val="1"/>
-        </w:numPr>
-        <w:jc w:val="both"/>
-        <w:rPr>
-          <w:rFonts w:ascii="Arial" w:hAnsi="Arial" w:cs="Arial"/>
-          <w:sz w:val="24"/>
-          <w:szCs w:val="24"/>
-        </w:rPr>
-      </w:pPr>
       <w:r>
         <w:rPr>
           <w:rFonts w:ascii="Arial" w:hAnsi="Arial" w:cs="Arial"/>
@@ -1887,7 +2114,7 @@
                     </pic:cNvPicPr>
                   </pic:nvPicPr>
                   <pic:blipFill>
-                    <a:blip r:embed="rId6">
+                    <a:blip r:embed="rId10">
                       <a:extLst>
                         <a:ext uri="{28A0092B-C50C-407E-A947-70E740481C1C}">
                           <a14:useLocalDpi xmlns:a14="http://schemas.microsoft.com/office/drawing/2010/main" val="0"/>
@@ -1981,7 +2208,7 @@
                     </pic:cNvPicPr>
                   </pic:nvPicPr>
                   <pic:blipFill>
-                    <a:blip r:embed="rId7"/>
+                    <a:blip r:embed="rId11"/>
                     <a:stretch>
                       <a:fillRect/>
                     </a:stretch>
@@ -2130,6 +2357,7 @@
       <w:pPr>
         <w:pStyle w:val="8"/>
         <w:numPr>
+          <w:ilvl w:val="0"/>
           <w:numId w:val="0"/>
         </w:numPr>
         <w:spacing w:after="0" w:line="240" w:lineRule="auto"/>
@@ -2672,7 +2900,7 @@
     <w:lsdException w:qFormat="1" w:unhideWhenUsed="0" w:uiPriority="10" w:semiHidden="0" w:name="Title"/>
     <w:lsdException w:uiPriority="99" w:name="Closing"/>
     <w:lsdException w:uiPriority="99" w:name="Signature"/>
-    <w:lsdException w:uiPriority="1" w:name="Default Paragraph Font"/>
+    <w:lsdException w:qFormat="1" w:uiPriority="1" w:name="Default Paragraph Font"/>
     <w:lsdException w:uiPriority="99" w:name="Body Text"/>
     <w:lsdException w:uiPriority="99" w:name="Body Text Indent"/>
     <w:lsdException w:uiPriority="99" w:name="List Continue"/>
@@ -2710,7 +2938,7 @@
     <w:lsdException w:uiPriority="99" w:name="HTML Sample"/>
     <w:lsdException w:uiPriority="99" w:name="HTML Typewriter"/>
     <w:lsdException w:uiPriority="99" w:name="HTML Variable"/>
-    <w:lsdException w:uiPriority="99" w:name="Normal Table"/>
+    <w:lsdException w:qFormat="1" w:uiPriority="99" w:name="Normal Table"/>
     <w:lsdException w:uiPriority="99" w:name="annotation subject"/>
     <w:lsdException w:uiPriority="99" w:name="Table Simple 1"/>
     <w:lsdException w:uiPriority="99" w:name="Table Simple 2"/>
@@ -2755,7 +2983,7 @@
     <w:lsdException w:uiPriority="99" w:name="Table Web 2"/>
     <w:lsdException w:uiPriority="99" w:name="Table Web 3"/>
     <w:lsdException w:uiPriority="99" w:name="Balloon Text"/>
-    <w:lsdException w:unhideWhenUsed="0" w:uiPriority="39" w:semiHidden="0" w:name="Table Grid"/>
+    <w:lsdException w:qFormat="1" w:unhideWhenUsed="0" w:uiPriority="39" w:semiHidden="0" w:name="Table Grid"/>
     <w:lsdException w:uiPriority="99" w:name="Table Theme"/>
     <w:lsdException w:qFormat="1" w:unhideWhenUsed="0" w:uiPriority="1" w:semiHidden="0" w:name="No Spacing"/>
     <w:lsdException w:unhideWhenUsed="0" w:uiPriority="60" w:semiHidden="0" w:name="Light Shading"/>
@@ -2896,12 +3124,14 @@
     <w:name w:val="Default Paragraph Font"/>
     <w:semiHidden/>
     <w:unhideWhenUsed/>
+    <w:qFormat/>
     <w:uiPriority w:val="1"/>
   </w:style>
   <w:style w:type="table" w:default="1" w:styleId="4">
     <w:name w:val="Normal Table"/>
     <w:semiHidden/>
     <w:unhideWhenUsed/>
+    <w:qFormat/>
     <w:uiPriority w:val="99"/>
     <w:tblPr>
       <w:tblCellMar>
@@ -2915,6 +3145,7 @@
   <w:style w:type="table" w:styleId="5">
     <w:name w:val="Table Grid"/>
     <w:basedOn w:val="4"/>
+    <w:qFormat/>
     <w:uiPriority w:val="39"/>
     <w:pPr>
       <w:spacing w:after="0" w:line="240" w:lineRule="auto"/>
@@ -2932,6 +3163,7 @@
   </w:style>
   <w:style w:type="paragraph" w:customStyle="1" w:styleId="6">
     <w:name w:val="Default"/>
+    <w:qFormat/>
     <w:uiPriority w:val="0"/>
     <w:pPr>
       <w:autoSpaceDE w:val="0"/>
@@ -2951,6 +3183,7 @@
     <w:name w:val="Título 1 Car"/>
     <w:basedOn w:val="3"/>
     <w:link w:val="2"/>
+    <w:qFormat/>
     <w:uiPriority w:val="9"/>
     <w:rPr>
       <w:rFonts w:asciiTheme="majorHAnsi" w:hAnsiTheme="majorHAnsi" w:eastAsiaTheme="majorEastAsia" w:cstheme="majorBidi"/>

</xml_diff>